<commit_message>
Added snapshot of current environment variables
</commit_message>
<xml_diff>
--- a/Projektdokumente/Status report OpenCL setup.docx
+++ b/Projektdokumente/Status report OpenCL setup.docx
@@ -68,7 +68,7 @@
           <w:r>
             <w:fldChar w:fldCharType="separate"/>
           </w:r>
-          <w:hyperlink w:anchor="_Toc486105429" w:history="1">
+          <w:hyperlink w:anchor="_Toc486105617" w:history="1">
             <w:r>
               <w:rPr>
                 <w:rStyle w:val="Hyperlink"/>
@@ -95,7 +95,7 @@
                 <w:noProof/>
                 <w:webHidden/>
               </w:rPr>
-              <w:instrText xml:space="preserve"> PAGEREF _Toc486105429 \h </w:instrText>
+              <w:instrText xml:space="preserve"> PAGEREF _Toc486105617 \h </w:instrText>
             </w:r>
             <w:r>
               <w:rPr>
@@ -137,7 +137,7 @@
               <w:lang w:eastAsia="en-US"/>
             </w:rPr>
           </w:pPr>
-          <w:hyperlink w:anchor="_Toc486105430" w:history="1">
+          <w:hyperlink w:anchor="_Toc486105618" w:history="1">
             <w:r>
               <w:rPr>
                 <w:rStyle w:val="Hyperlink"/>
@@ -164,7 +164,7 @@
                 <w:noProof/>
                 <w:webHidden/>
               </w:rPr>
-              <w:instrText xml:space="preserve"> PAGEREF _Toc486105430 \h </w:instrText>
+              <w:instrText xml:space="preserve"> PAGEREF _Toc486105618 \h </w:instrText>
             </w:r>
             <w:r>
               <w:rPr>
@@ -206,7 +206,7 @@
               <w:lang w:eastAsia="en-US"/>
             </w:rPr>
           </w:pPr>
-          <w:hyperlink w:anchor="_Toc486105431" w:history="1">
+          <w:hyperlink w:anchor="_Toc486105619" w:history="1">
             <w:r>
               <w:rPr>
                 <w:rStyle w:val="Hyperlink"/>
@@ -233,7 +233,7 @@
                 <w:noProof/>
                 <w:webHidden/>
               </w:rPr>
-              <w:instrText xml:space="preserve"> PAGEREF _Toc486105431 \h </w:instrText>
+              <w:instrText xml:space="preserve"> PAGEREF _Toc486105619 \h </w:instrText>
             </w:r>
             <w:r>
               <w:rPr>
@@ -275,7 +275,7 @@
               <w:lang w:eastAsia="en-US"/>
             </w:rPr>
           </w:pPr>
-          <w:hyperlink w:anchor="_Toc486105432" w:history="1">
+          <w:hyperlink w:anchor="_Toc486105620" w:history="1">
             <w:r>
               <w:rPr>
                 <w:rStyle w:val="Hyperlink"/>
@@ -302,76 +302,7 @@
                 <w:noProof/>
                 <w:webHidden/>
               </w:rPr>
-              <w:instrText xml:space="preserve"> PAGEREF _Toc486105432 \h </w:instrText>
-            </w:r>
-            <w:r>
-              <w:rPr>
-                <w:noProof/>
-                <w:webHidden/>
-              </w:rPr>
-            </w:r>
-            <w:r>
-              <w:rPr>
-                <w:noProof/>
-                <w:webHidden/>
-              </w:rPr>
-              <w:fldChar w:fldCharType="separate"/>
-            </w:r>
-            <w:r>
-              <w:rPr>
-                <w:noProof/>
-                <w:webHidden/>
-              </w:rPr>
-              <w:t>2</w:t>
-            </w:r>
-            <w:r>
-              <w:rPr>
-                <w:noProof/>
-                <w:webHidden/>
-              </w:rPr>
-              <w:fldChar w:fldCharType="end"/>
-            </w:r>
-          </w:hyperlink>
-        </w:p>
-        <w:p>
-          <w:pPr>
-            <w:pStyle w:val="TOC1"/>
-            <w:tabs>
-              <w:tab w:val="right" w:leader="dot" w:pos="9350"/>
-            </w:tabs>
-            <w:rPr>
-              <w:noProof/>
-              <w:lang w:eastAsia="en-US"/>
-            </w:rPr>
-          </w:pPr>
-          <w:hyperlink w:anchor="_Toc486105433" w:history="1">
-            <w:r>
-              <w:rPr>
-                <w:rStyle w:val="Hyperlink"/>
-                <w:noProof/>
-              </w:rPr>
-              <w:t>Compilation (board test)</w:t>
-            </w:r>
-            <w:r>
-              <w:rPr>
-                <w:noProof/>
-                <w:webHidden/>
-              </w:rPr>
-              <w:tab/>
-            </w:r>
-            <w:r>
-              <w:rPr>
-                <w:noProof/>
-                <w:webHidden/>
-              </w:rPr>
-              <w:fldChar w:fldCharType="begin"/>
-            </w:r>
-            <w:r>
-              <w:rPr>
-                <w:noProof/>
-                <w:webHidden/>
-              </w:rPr>
-              <w:instrText xml:space="preserve"> PAGEREF _Toc486105433 \h </w:instrText>
+              <w:instrText xml:space="preserve"> PAGEREF _Toc486105620 \h </w:instrText>
             </w:r>
             <w:r>
               <w:rPr>
@@ -413,13 +344,13 @@
               <w:lang w:eastAsia="en-US"/>
             </w:rPr>
           </w:pPr>
-          <w:hyperlink w:anchor="_Toc486105434" w:history="1">
+          <w:hyperlink w:anchor="_Toc486105621" w:history="1">
             <w:r>
               <w:rPr>
                 <w:rStyle w:val="Hyperlink"/>
                 <w:noProof/>
               </w:rPr>
-              <w:t>Board preparation</w:t>
+              <w:t>Compilation (board test)</w:t>
             </w:r>
             <w:r>
               <w:rPr>
@@ -440,7 +371,7 @@
                 <w:noProof/>
                 <w:webHidden/>
               </w:rPr>
-              <w:instrText xml:space="preserve"> PAGEREF _Toc486105434 \h </w:instrText>
+              <w:instrText xml:space="preserve"> PAGEREF _Toc486105621 \h </w:instrText>
             </w:r>
             <w:r>
               <w:rPr>
@@ -482,13 +413,13 @@
               <w:lang w:eastAsia="en-US"/>
             </w:rPr>
           </w:pPr>
-          <w:hyperlink w:anchor="_Toc486105435" w:history="1">
+          <w:hyperlink w:anchor="_Toc486105622" w:history="1">
             <w:r>
               <w:rPr>
                 <w:rStyle w:val="Hyperlink"/>
                 <w:noProof/>
               </w:rPr>
-              <w:t>Deployment</w:t>
+              <w:t>Board preparation</w:t>
             </w:r>
             <w:r>
               <w:rPr>
@@ -509,7 +440,7 @@
                 <w:noProof/>
                 <w:webHidden/>
               </w:rPr>
-              <w:instrText xml:space="preserve"> PAGEREF _Toc486105435 \h </w:instrText>
+              <w:instrText xml:space="preserve"> PAGEREF _Toc486105622 \h </w:instrText>
             </w:r>
             <w:r>
               <w:rPr>
@@ -551,13 +482,13 @@
               <w:lang w:eastAsia="en-US"/>
             </w:rPr>
           </w:pPr>
-          <w:hyperlink w:anchor="_Toc486105436" w:history="1">
+          <w:hyperlink w:anchor="_Toc486105623" w:history="1">
             <w:r>
               <w:rPr>
                 <w:rStyle w:val="Hyperlink"/>
                 <w:noProof/>
               </w:rPr>
-              <w:t>Execution</w:t>
+              <w:t>Deployment</w:t>
             </w:r>
             <w:r>
               <w:rPr>
@@ -578,7 +509,7 @@
                 <w:noProof/>
                 <w:webHidden/>
               </w:rPr>
-              <w:instrText xml:space="preserve"> PAGEREF _Toc486105436 \h </w:instrText>
+              <w:instrText xml:space="preserve"> PAGEREF _Toc486105623 \h </w:instrText>
             </w:r>
             <w:r>
               <w:rPr>
@@ -620,13 +551,13 @@
               <w:lang w:eastAsia="en-US"/>
             </w:rPr>
           </w:pPr>
-          <w:hyperlink w:anchor="_Toc486105437" w:history="1">
+          <w:hyperlink w:anchor="_Toc486105624" w:history="1">
             <w:r>
               <w:rPr>
                 <w:rStyle w:val="Hyperlink"/>
                 <w:noProof/>
               </w:rPr>
-              <w:t>Conclusion</w:t>
+              <w:t>Execution</w:t>
             </w:r>
             <w:r>
               <w:rPr>
@@ -647,7 +578,7 @@
                 <w:noProof/>
                 <w:webHidden/>
               </w:rPr>
-              <w:instrText xml:space="preserve"> PAGEREF _Toc486105437 \h </w:instrText>
+              <w:instrText xml:space="preserve"> PAGEREF _Toc486105624 \h </w:instrText>
             </w:r>
             <w:r>
               <w:rPr>
@@ -679,6 +610,75 @@
           </w:hyperlink>
         </w:p>
         <w:p>
+          <w:pPr>
+            <w:pStyle w:val="TOC1"/>
+            <w:tabs>
+              <w:tab w:val="right" w:leader="dot" w:pos="9350"/>
+            </w:tabs>
+            <w:rPr>
+              <w:noProof/>
+              <w:lang w:eastAsia="en-US"/>
+            </w:rPr>
+          </w:pPr>
+          <w:hyperlink w:anchor="_Toc486105625" w:history="1">
+            <w:r>
+              <w:rPr>
+                <w:rStyle w:val="Hyperlink"/>
+                <w:noProof/>
+              </w:rPr>
+              <w:t>Conclusion</w:t>
+            </w:r>
+            <w:r>
+              <w:rPr>
+                <w:noProof/>
+                <w:webHidden/>
+              </w:rPr>
+              <w:tab/>
+            </w:r>
+            <w:r>
+              <w:rPr>
+                <w:noProof/>
+                <w:webHidden/>
+              </w:rPr>
+              <w:fldChar w:fldCharType="begin"/>
+            </w:r>
+            <w:r>
+              <w:rPr>
+                <w:noProof/>
+                <w:webHidden/>
+              </w:rPr>
+              <w:instrText xml:space="preserve"> PAGEREF _Toc486105625 \h </w:instrText>
+            </w:r>
+            <w:r>
+              <w:rPr>
+                <w:noProof/>
+                <w:webHidden/>
+              </w:rPr>
+            </w:r>
+            <w:r>
+              <w:rPr>
+                <w:noProof/>
+                <w:webHidden/>
+              </w:rPr>
+              <w:fldChar w:fldCharType="separate"/>
+            </w:r>
+            <w:r>
+              <w:rPr>
+                <w:noProof/>
+                <w:webHidden/>
+              </w:rPr>
+              <w:t>8</w:t>
+            </w:r>
+            <w:r>
+              <w:rPr>
+                <w:noProof/>
+                <w:webHidden/>
+              </w:rPr>
+              <w:fldChar w:fldCharType="end"/>
+            </w:r>
+          </w:hyperlink>
+        </w:p>
+        <w:p>
           <w:r>
             <w:rPr>
               <w:b/>
@@ -718,32 +718,30 @@
       <w:r>
         <w:br w:type="page"/>
       </w:r>
-      <w:bookmarkStart w:id="0" w:name="_GoBack"/>
-      <w:bookmarkEnd w:id="0"/>
     </w:p>
     <w:p>
       <w:pPr>
         <w:pStyle w:val="Heading1"/>
       </w:pPr>
-      <w:bookmarkStart w:id="1" w:name="_Toc486105429"/>
+      <w:bookmarkStart w:id="0" w:name="_Toc486105617"/>
       <w:r>
         <w:lastRenderedPageBreak/>
         <w:t>Platform</w:t>
       </w:r>
+      <w:bookmarkEnd w:id="0"/>
+    </w:p>
+    <w:p>
+      <w:pPr>
+        <w:pStyle w:val="Heading2"/>
+      </w:pPr>
+      <w:bookmarkStart w:id="1" w:name="_Toc486105618"/>
+      <w:r>
+        <w:t>S</w:t>
+      </w:r>
+      <w:r>
+        <w:t>ystem</w:t>
+      </w:r>
       <w:bookmarkEnd w:id="1"/>
-    </w:p>
-    <w:p>
-      <w:pPr>
-        <w:pStyle w:val="Heading2"/>
-      </w:pPr>
-      <w:bookmarkStart w:id="2" w:name="_Toc486105430"/>
-      <w:r>
-        <w:t>S</w:t>
-      </w:r>
-      <w:r>
-        <w:t>ystem</w:t>
-      </w:r>
-      <w:bookmarkEnd w:id="2"/>
     </w:p>
     <w:p>
       <w:pPr>
@@ -805,11 +803,11 @@
       <w:pPr>
         <w:pStyle w:val="Heading2"/>
       </w:pPr>
-      <w:bookmarkStart w:id="3" w:name="_Toc486105431"/>
+      <w:bookmarkStart w:id="2" w:name="_Toc486105619"/>
       <w:r>
         <w:t>Quartus stack</w:t>
       </w:r>
-      <w:bookmarkEnd w:id="3"/>
+      <w:bookmarkEnd w:id="2"/>
     </w:p>
     <w:p>
       <w:pPr>
@@ -845,103 +843,6 @@
       </w:pPr>
       <w:r>
         <w:t>SoC EDS 14.1.0.186</w:t>
-      </w:r>
-    </w:p>
-    <w:p>
-      <w:pPr>
-        <w:pStyle w:val="Heading1"/>
-      </w:pPr>
-      <w:bookmarkStart w:id="4" w:name="_Toc486105432"/>
-      <w:proofErr w:type="spellStart"/>
-      <w:r>
-        <w:t>Prequisites</w:t>
-      </w:r>
-      <w:bookmarkEnd w:id="4"/>
-      <w:proofErr w:type="spellEnd"/>
-    </w:p>
-    <w:p>
-      <w:pPr>
-        <w:pStyle w:val="ListParagraph"/>
-        <w:numPr>
-          <w:ilvl w:val="0"/>
-          <w:numId w:val="31"/>
-        </w:numPr>
-      </w:pPr>
-      <w:r>
-        <w:t>Setup Altera Q</w:t>
-      </w:r>
-      <w:r>
-        <w:t>uartus stack</w:t>
-      </w:r>
-    </w:p>
-    <w:p>
-      <w:pPr>
-        <w:pStyle w:val="ListParagraph"/>
-        <w:numPr>
-          <w:ilvl w:val="0"/>
-          <w:numId w:val="31"/>
-        </w:numPr>
-      </w:pPr>
-      <w:r>
-        <w:t xml:space="preserve">Setup </w:t>
-      </w:r>
-      <w:r>
-        <w:rPr>
-          <w:u w:val="single"/>
-        </w:rPr>
-        <w:t>USER</w:t>
-      </w:r>
-      <w:r>
-        <w:rPr>
-          <w:rStyle w:val="FootnoteReference"/>
-          <w:u w:val="single"/>
-        </w:rPr>
-        <w:footnoteReference w:id="1"/>
-      </w:r>
-      <w:r>
-        <w:t xml:space="preserve"> environment variables</w:t>
-      </w:r>
-    </w:p>
-    <w:p>
-      <w:pPr>
-        <w:pStyle w:val="ListParagraph"/>
-        <w:numPr>
-          <w:ilvl w:val="1"/>
-          <w:numId w:val="31"/>
-        </w:numPr>
-      </w:pPr>
-      <w:r>
-        <w:t>Altera OpenCL License (Create LM_LICENSE_FILE)</w:t>
-      </w:r>
-    </w:p>
-    <w:p>
-      <w:pPr>
-        <w:pStyle w:val="ListParagraph"/>
-        <w:numPr>
-          <w:ilvl w:val="1"/>
-          <w:numId w:val="31"/>
-        </w:numPr>
-      </w:pPr>
-      <w:r>
-        <w:t>Altera OpenCL binaries (Add to PATH)</w:t>
-      </w:r>
-    </w:p>
-    <w:p>
-      <w:pPr>
-        <w:pStyle w:val="ListParagraph"/>
-        <w:numPr>
-          <w:ilvl w:val="1"/>
-          <w:numId w:val="31"/>
-        </w:numPr>
-      </w:pPr>
-      <w:r>
-        <w:t>Altera Board package path (</w:t>
-      </w:r>
-      <w:r>
-        <w:t>AOCL_BOARD_PACKAGE_ROOT</w:t>
-      </w:r>
-      <w:r>
-        <w:t>)</w:t>
       </w:r>
     </w:p>
     <w:p>
@@ -963,7 +864,188 @@
       <w:pPr>
         <w:pStyle w:val="Heading1"/>
       </w:pPr>
-      <w:bookmarkStart w:id="5" w:name="_Toc486105433"/>
+      <w:bookmarkStart w:id="3" w:name="_Toc486105620"/>
+      <w:proofErr w:type="spellStart"/>
+      <w:r>
+        <w:lastRenderedPageBreak/>
+        <w:t>Prequisites</w:t>
+      </w:r>
+      <w:bookmarkEnd w:id="3"/>
+      <w:proofErr w:type="spellEnd"/>
+    </w:p>
+    <w:p>
+      <w:pPr>
+        <w:pStyle w:val="ListParagraph"/>
+        <w:numPr>
+          <w:ilvl w:val="0"/>
+          <w:numId w:val="31"/>
+        </w:numPr>
+      </w:pPr>
+      <w:r>
+        <w:t>Setup Altera Q</w:t>
+      </w:r>
+      <w:r>
+        <w:t>uartus stack</w:t>
+      </w:r>
+    </w:p>
+    <w:p>
+      <w:pPr>
+        <w:pStyle w:val="ListParagraph"/>
+        <w:numPr>
+          <w:ilvl w:val="0"/>
+          <w:numId w:val="31"/>
+        </w:numPr>
+      </w:pPr>
+      <w:r>
+        <w:t xml:space="preserve">Setup </w:t>
+      </w:r>
+      <w:r>
+        <w:rPr>
+          <w:u w:val="single"/>
+        </w:rPr>
+        <w:t>USER</w:t>
+      </w:r>
+      <w:r>
+        <w:rPr>
+          <w:rStyle w:val="FootnoteReference"/>
+          <w:u w:val="single"/>
+        </w:rPr>
+        <w:footnoteReference w:id="1"/>
+      </w:r>
+      <w:r>
+        <w:t xml:space="preserve"> environment variables</w:t>
+      </w:r>
+    </w:p>
+    <w:p>
+      <w:pPr>
+        <w:pStyle w:val="ListParagraph"/>
+        <w:numPr>
+          <w:ilvl w:val="1"/>
+          <w:numId w:val="31"/>
+        </w:numPr>
+      </w:pPr>
+      <w:r>
+        <w:t>Altera OpenCL License (Create LM_LICENSE_FILE)</w:t>
+      </w:r>
+    </w:p>
+    <w:p>
+      <w:pPr>
+        <w:pStyle w:val="ListParagraph"/>
+        <w:numPr>
+          <w:ilvl w:val="1"/>
+          <w:numId w:val="31"/>
+        </w:numPr>
+      </w:pPr>
+      <w:r>
+        <w:t>Altera OpenCL binaries (Add to PATH)</w:t>
+      </w:r>
+    </w:p>
+    <w:p>
+      <w:pPr>
+        <w:pStyle w:val="ListParagraph"/>
+        <w:numPr>
+          <w:ilvl w:val="1"/>
+          <w:numId w:val="31"/>
+        </w:numPr>
+      </w:pPr>
+      <w:r>
+        <w:t>Altera Board package path (</w:t>
+      </w:r>
+      <w:r>
+        <w:t>AOCL_BOARD_PACKAGE_ROOT</w:t>
+      </w:r>
+      <w:r>
+        <w:t>)</w:t>
+      </w:r>
+    </w:p>
+    <w:p>
+      <w:bookmarkStart w:id="4" w:name="_GoBack"/>
+      <w:bookmarkEnd w:id="4"/>
+    </w:p>
+    <w:p>
+      <w:pPr>
+        <w:keepNext/>
+      </w:pPr>
+      <w:r>
+        <w:rPr>
+          <w:noProof/>
+        </w:rPr>
+        <w:drawing>
+          <wp:inline distT="0" distB="0" distL="0" distR="0" wp14:anchorId="1377BF3D" wp14:editId="26BF2E0F">
+            <wp:extent cx="5943600" cy="5079365"/>
+            <wp:effectExtent l="0" t="0" r="0" b="6985"/>
+            <wp:docPr id="7" name="Picture 7"/>
+            <wp:cNvGraphicFramePr>
+              <a:graphicFrameLocks xmlns:a="http://schemas.openxmlformats.org/drawingml/2006/main" noChangeAspect="1"/>
+            </wp:cNvGraphicFramePr>
+            <a:graphic xmlns:a="http://schemas.openxmlformats.org/drawingml/2006/main">
+              <a:graphicData uri="http://schemas.openxmlformats.org/drawingml/2006/picture">
+                <pic:pic xmlns:pic="http://schemas.openxmlformats.org/drawingml/2006/picture">
+                  <pic:nvPicPr>
+                    <pic:cNvPr id="1" name=""/>
+                    <pic:cNvPicPr/>
+                  </pic:nvPicPr>
+                  <pic:blipFill>
+                    <a:blip r:embed="rId11"/>
+                    <a:stretch>
+                      <a:fillRect/>
+                    </a:stretch>
+                  </pic:blipFill>
+                  <pic:spPr>
+                    <a:xfrm>
+                      <a:off x="0" y="0"/>
+                      <a:ext cx="5943600" cy="5079365"/>
+                    </a:xfrm>
+                    <a:prstGeom prst="rect">
+                      <a:avLst/>
+                    </a:prstGeom>
+                  </pic:spPr>
+                </pic:pic>
+              </a:graphicData>
+            </a:graphic>
+          </wp:inline>
+        </w:drawing>
+      </w:r>
+    </w:p>
+    <w:p>
+      <w:pPr>
+        <w:pStyle w:val="Caption"/>
+      </w:pPr>
+      <w:r>
+        <w:t xml:space="preserve">Figure </w:t>
+      </w:r>
+      <w:fldSimple w:instr=" SEQ Figure \* ARABIC ">
+        <w:r>
+          <w:rPr>
+            <w:noProof/>
+          </w:rPr>
+          <w:t>1</w:t>
+        </w:r>
+      </w:fldSimple>
+      <w:r>
+        <w:t xml:space="preserve"> Environment variables required for Altera OpenCL</w:t>
+      </w:r>
+    </w:p>
+    <w:p>
+      <w:pPr>
+        <w:rPr>
+          <w:rFonts w:asciiTheme="majorHAnsi" w:eastAsiaTheme="majorEastAsia" w:hAnsiTheme="majorHAnsi" w:cstheme="majorBidi"/>
+          <w:b/>
+          <w:bCs/>
+          <w:smallCaps/>
+          <w:sz w:val="36"/>
+          <w:szCs w:val="36"/>
+        </w:rPr>
+      </w:pPr>
+      <w:r>
+        <w:br w:type="page"/>
+      </w:r>
+    </w:p>
+    <w:p>
+      <w:pPr>
+        <w:pStyle w:val="Heading1"/>
+      </w:pPr>
+      <w:bookmarkStart w:id="5" w:name="_Toc486105621"/>
       <w:r>
         <w:lastRenderedPageBreak/>
         <w:t>Compilation</w:t>
@@ -1194,7 +1276,7 @@
                     <pic:cNvPicPr/>
                   </pic:nvPicPr>
                   <pic:blipFill>
-                    <a:blip r:embed="rId11"/>
+                    <a:blip r:embed="rId12"/>
                     <a:stretch>
                       <a:fillRect/>
                     </a:stretch>
@@ -1227,7 +1309,7 @@
           <w:rPr>
             <w:noProof/>
           </w:rPr>
-          <w:t>1</w:t>
+          <w:t>2</w:t>
         </w:r>
       </w:fldSimple>
       <w:r>
@@ -1253,7 +1335,7 @@
       <w:pPr>
         <w:pStyle w:val="Heading1"/>
       </w:pPr>
-      <w:bookmarkStart w:id="6" w:name="_Toc486105434"/>
+      <w:bookmarkStart w:id="6" w:name="_Toc486105622"/>
       <w:r>
         <w:lastRenderedPageBreak/>
         <w:t>B</w:t>
@@ -1406,7 +1488,7 @@
                     <pic:cNvPicPr/>
                   </pic:nvPicPr>
                   <pic:blipFill>
-                    <a:blip r:embed="rId12"/>
+                    <a:blip r:embed="rId13"/>
                     <a:stretch>
                       <a:fillRect/>
                     </a:stretch>
@@ -1439,7 +1521,7 @@
           <w:rPr>
             <w:noProof/>
           </w:rPr>
-          <w:t>2</w:t>
+          <w:t>3</w:t>
         </w:r>
       </w:fldSimple>
       <w:r>
@@ -1455,7 +1537,7 @@
       <w:pPr>
         <w:pStyle w:val="Heading1"/>
       </w:pPr>
-      <w:bookmarkStart w:id="7" w:name="_Toc486105435"/>
+      <w:bookmarkStart w:id="7" w:name="_Toc486105623"/>
       <w:r>
         <w:lastRenderedPageBreak/>
         <w:t>Deployment</w:t>
@@ -1509,7 +1591,7 @@
         </w:rPr>
         <w:t xml:space="preserve"> </w:t>
       </w:r>
-      <w:hyperlink r:id="rId13" w:history="1">
+      <w:hyperlink r:id="rId14" w:history="1">
         <w:r>
           <w:rPr>
             <w:rStyle w:val="Hyperlink"/>
@@ -1558,7 +1640,7 @@
         </w:rPr>
         <w:t xml:space="preserve"> </w:t>
       </w:r>
-      <w:hyperlink r:id="rId14" w:history="1">
+      <w:hyperlink r:id="rId15" w:history="1">
         <w:r>
           <w:rPr>
             <w:rStyle w:val="Hyperlink"/>
@@ -1606,7 +1688,7 @@
                     <pic:cNvPicPr/>
                   </pic:nvPicPr>
                   <pic:blipFill>
-                    <a:blip r:embed="rId15"/>
+                    <a:blip r:embed="rId16"/>
                     <a:stretch>
                       <a:fillRect/>
                     </a:stretch>
@@ -1639,7 +1721,7 @@
           <w:rPr>
             <w:noProof/>
           </w:rPr>
-          <w:t>3</w:t>
+          <w:t>4</w:t>
         </w:r>
       </w:fldSimple>
       <w:r>
@@ -1665,7 +1747,7 @@
       <w:pPr>
         <w:pStyle w:val="Heading1"/>
       </w:pPr>
-      <w:bookmarkStart w:id="8" w:name="_Toc486105436"/>
+      <w:bookmarkStart w:id="8" w:name="_Toc486105624"/>
       <w:r>
         <w:lastRenderedPageBreak/>
         <w:t>Execution</w:t>
@@ -1835,65 +1917,6 @@
             <wp:extent cx="5943600" cy="3149600"/>
             <wp:effectExtent l="0" t="0" r="0" b="0"/>
             <wp:docPr id="4" name="Picture 4"/>
-            <wp:cNvGraphicFramePr>
-              <a:graphicFrameLocks xmlns:a="http://schemas.openxmlformats.org/drawingml/2006/main" noChangeAspect="1"/>
-            </wp:cNvGraphicFramePr>
-            <a:graphic xmlns:a="http://schemas.openxmlformats.org/drawingml/2006/main">
-              <a:graphicData uri="http://schemas.openxmlformats.org/drawingml/2006/picture">
-                <pic:pic xmlns:pic="http://schemas.openxmlformats.org/drawingml/2006/picture">
-                  <pic:nvPicPr>
-                    <pic:cNvPr id="1" name=""/>
-                    <pic:cNvPicPr/>
-                  </pic:nvPicPr>
-                  <pic:blipFill>
-                    <a:blip r:embed="rId16"/>
-                    <a:stretch>
-                      <a:fillRect/>
-                    </a:stretch>
-                  </pic:blipFill>
-                  <pic:spPr>
-                    <a:xfrm>
-                      <a:off x="0" y="0"/>
-                      <a:ext cx="5943600" cy="3149600"/>
-                    </a:xfrm>
-                    <a:prstGeom prst="rect">
-                      <a:avLst/>
-                    </a:prstGeom>
-                  </pic:spPr>
-                </pic:pic>
-              </a:graphicData>
-            </a:graphic>
-          </wp:inline>
-        </w:drawing>
-      </w:r>
-    </w:p>
-    <w:p>
-      <w:pPr>
-        <w:pStyle w:val="Caption"/>
-      </w:pPr>
-      <w:r>
-        <w:t xml:space="preserve">Figure </w:t>
-      </w:r>
-      <w:fldSimple w:instr=" SEQ Figure \* ARABIC ">
-        <w:r>
-          <w:rPr>
-            <w:noProof/>
-          </w:rPr>
-          <w:t>4</w:t>
-        </w:r>
-      </w:fldSimple>
-      <w:r>
-        <w:t xml:space="preserve"> Steps prior to execute the OpenCL program on the board</w:t>
-      </w:r>
-      <w:r>
-        <w:rPr>
-          <w:noProof/>
-        </w:rPr>
-        <w:drawing>
-          <wp:inline distT="0" distB="0" distL="0" distR="0" wp14:anchorId="3DBCEE7F" wp14:editId="141649E4">
-            <wp:extent cx="5943600" cy="3149600"/>
-            <wp:effectExtent l="0" t="0" r="0" b="0"/>
-            <wp:docPr id="3" name="Picture 3"/>
             <wp:cNvGraphicFramePr>
               <a:graphicFrameLocks xmlns:a="http://schemas.openxmlformats.org/drawingml/2006/main" noChangeAspect="1"/>
             </wp:cNvGraphicFramePr>
@@ -1942,6 +1965,65 @@
         </w:r>
       </w:fldSimple>
       <w:r>
+        <w:t xml:space="preserve"> Steps prior to execute the OpenCL program on the board</w:t>
+      </w:r>
+      <w:r>
+        <w:rPr>
+          <w:noProof/>
+        </w:rPr>
+        <w:drawing>
+          <wp:inline distT="0" distB="0" distL="0" distR="0" wp14:anchorId="3DBCEE7F" wp14:editId="141649E4">
+            <wp:extent cx="5943600" cy="3149600"/>
+            <wp:effectExtent l="0" t="0" r="0" b="0"/>
+            <wp:docPr id="3" name="Picture 3"/>
+            <wp:cNvGraphicFramePr>
+              <a:graphicFrameLocks xmlns:a="http://schemas.openxmlformats.org/drawingml/2006/main" noChangeAspect="1"/>
+            </wp:cNvGraphicFramePr>
+            <a:graphic xmlns:a="http://schemas.openxmlformats.org/drawingml/2006/main">
+              <a:graphicData uri="http://schemas.openxmlformats.org/drawingml/2006/picture">
+                <pic:pic xmlns:pic="http://schemas.openxmlformats.org/drawingml/2006/picture">
+                  <pic:nvPicPr>
+                    <pic:cNvPr id="1" name=""/>
+                    <pic:cNvPicPr/>
+                  </pic:nvPicPr>
+                  <pic:blipFill>
+                    <a:blip r:embed="rId18"/>
+                    <a:stretch>
+                      <a:fillRect/>
+                    </a:stretch>
+                  </pic:blipFill>
+                  <pic:spPr>
+                    <a:xfrm>
+                      <a:off x="0" y="0"/>
+                      <a:ext cx="5943600" cy="3149600"/>
+                    </a:xfrm>
+                    <a:prstGeom prst="rect">
+                      <a:avLst/>
+                    </a:prstGeom>
+                  </pic:spPr>
+                </pic:pic>
+              </a:graphicData>
+            </a:graphic>
+          </wp:inline>
+        </w:drawing>
+      </w:r>
+    </w:p>
+    <w:p>
+      <w:pPr>
+        <w:pStyle w:val="Caption"/>
+      </w:pPr>
+      <w:r>
+        <w:t xml:space="preserve">Figure </w:t>
+      </w:r>
+      <w:fldSimple w:instr=" SEQ Figure \* ARABIC ">
+        <w:r>
+          <w:rPr>
+            <w:noProof/>
+          </w:rPr>
+          <w:t>6</w:t>
+        </w:r>
+      </w:fldSimple>
+      <w:r>
         <w:t xml:space="preserve"> OpenCL board test passed</w:t>
       </w:r>
     </w:p>
@@ -1949,7 +2031,7 @@
       <w:pPr>
         <w:pStyle w:val="Heading1"/>
       </w:pPr>
-      <w:bookmarkStart w:id="9" w:name="_Toc486105437"/>
+      <w:bookmarkStart w:id="9" w:name="_Toc486105625"/>
       <w:r>
         <w:lastRenderedPageBreak/>
         <w:t>Conclusion</w:t>
@@ -2006,7 +2088,7 @@
       </w:pPr>
     </w:p>
     <w:sectPr>
-      <w:footerReference w:type="default" r:id="rId18"/>
+      <w:footerReference w:type="default" r:id="rId19"/>
       <w:pgSz w:w="12240" w:h="15840"/>
       <w:pgMar w:top="1440" w:right="1440" w:bottom="1440" w:left="1440" w:header="720" w:footer="720" w:gutter="0"/>
       <w:cols w:space="720"/>
@@ -2075,7 +2157,7 @@
           <w:rPr>
             <w:noProof/>
           </w:rPr>
-          <w:t>2</w:t>
+          <w:t>8</w:t>
         </w:r>
         <w:r>
           <w:rPr>
@@ -7026,7 +7108,7 @@
 </file>
 
 <file path=customXml/itemProps4.xml><?xml version="1.0" encoding="utf-8"?>
-<ds:datastoreItem xmlns:ds="http://schemas.openxmlformats.org/officeDocument/2006/customXml" ds:itemID="{5F832C0E-3904-4275-A4A1-4C7D8F698F81}">
+<ds:datastoreItem xmlns:ds="http://schemas.openxmlformats.org/officeDocument/2006/customXml" ds:itemID="{215E3626-437E-4C43-9BC3-0744F0742985}">
   <ds:schemaRefs>
     <ds:schemaRef ds:uri="http://schemas.openxmlformats.org/officeDocument/2006/bibliography"/>
   </ds:schemaRefs>

</xml_diff>